<commit_message>
Typo found - correction made
</commit_message>
<xml_diff>
--- a/Minutes/minutesweek6.1.docx
+++ b/Minutes/minutesweek6.1.docx
@@ -14,8 +14,6 @@
       </w:r>
       <w:r>
         <w:tab/>
-      </w:r>
-      <w:r>
         <w:t xml:space="preserve">Joanna Oruba, Samuel Coyle, </w:t>
       </w:r>
       <w:proofErr w:type="spellStart"/>
@@ -99,23 +97,12 @@
           <w:ilvl w:val="0"/>
           <w:numId w:val="1"/>
         </w:numPr>
-        <w:rPr/>
-      </w:pPr>
-      <w:r>
-        <w:rPr/>
+      </w:pPr>
+      <w:r>
         <w:t>Ceri has written the descriptive Risk assessment</w:t>
       </w:r>
       <w:r>
-        <w:rPr/>
-        <w:t xml:space="preserve"> (ask Savas if needed in a </w:t>
-      </w:r>
-      <w:r>
-        <w:rPr/>
-        <w:t>single document</w:t>
-      </w:r>
-      <w:r>
-        <w:rPr/>
-        <w:t>)</w:t>
+        <w:t>.</w:t>
       </w:r>
     </w:p>
     <w:p>
@@ -137,7 +124,15 @@
         </w:numPr>
       </w:pPr>
       <w:r>
-        <w:t xml:space="preserve">In the database we need to create another table, where the details of the project/user are; creating other tables in database – Josh’s task. </w:t>
+        <w:t xml:space="preserve">In the database we need to create another table, where the details of the project/user </w:t>
+      </w:r>
+      <w:proofErr w:type="gramStart"/>
+      <w:r>
+        <w:t>are;</w:t>
+      </w:r>
+      <w:proofErr w:type="gramEnd"/>
+      <w:r>
+        <w:t xml:space="preserve"> creating other tables in database – Josh’s task. </w:t>
       </w:r>
     </w:p>
     <w:p>
@@ -194,7 +189,15 @@
         </w:numPr>
       </w:pPr>
       <w:r>
-        <w:t>Add University of Bradford logo, add the Home icon</w:t>
+        <w:t xml:space="preserve">Add University of Bradford logo, add the </w:t>
+      </w:r>
+      <w:proofErr w:type="gramStart"/>
+      <w:r>
+        <w:t>Home</w:t>
+      </w:r>
+      <w:proofErr w:type="gramEnd"/>
+      <w:r>
+        <w:t xml:space="preserve"> icon</w:t>
       </w:r>
       <w:r>
         <w:t>–</w:t>
@@ -215,7 +218,7 @@
     <w:p/>
     <w:p/>
     <w:sectPr>
-      <w:pgSz w:w="11906" w:h="16838" w:orient="portrait"/>
+      <w:pgSz w:w="11906" w:h="16838"/>
       <w:pgMar w:top="1440" w:right="1440" w:bottom="1440" w:left="1440" w:header="708" w:footer="708" w:gutter="0"/>
       <w:cols w:space="708"/>
       <w:docGrid w:linePitch="360"/>
@@ -414,11 +417,11 @@
 </file>
 
 <file path=word/styles.xml><?xml version="1.0" encoding="utf-8"?>
-<w:styles xmlns:wp14="http://schemas.microsoft.com/office/word/2010/wordprocessingDrawing" xmlns:mc="http://schemas.openxmlformats.org/markup-compatibility/2006" xmlns:r="http://schemas.openxmlformats.org/officeDocument/2006/relationships" xmlns:w="http://schemas.openxmlformats.org/wordprocessingml/2006/main" xmlns:w14="http://schemas.microsoft.com/office/word/2010/wordml" xmlns:w15="http://schemas.microsoft.com/office/word/2012/wordml" xmlns:w16cex="http://schemas.microsoft.com/office/word/2018/wordml/cex" xmlns:w16cid="http://schemas.microsoft.com/office/word/2016/wordml/cid" xmlns:w16="http://schemas.microsoft.com/office/word/2018/wordml" xmlns:w16sdtdh="http://schemas.microsoft.com/office/word/2020/wordml/sdtdatahash" xmlns:w16se="http://schemas.microsoft.com/office/word/2015/wordml/symex" mc:Ignorable="w14 w15 w16se w16cid w16 w16cex w16sdtdh wp14">
+<w:styles xmlns:mc="http://schemas.openxmlformats.org/markup-compatibility/2006" xmlns:r="http://schemas.openxmlformats.org/officeDocument/2006/relationships" xmlns:w="http://schemas.openxmlformats.org/wordprocessingml/2006/main" xmlns:w14="http://schemas.microsoft.com/office/word/2010/wordml" xmlns:w15="http://schemas.microsoft.com/office/word/2012/wordml" xmlns:w16cex="http://schemas.microsoft.com/office/word/2018/wordml/cex" xmlns:w16cid="http://schemas.microsoft.com/office/word/2016/wordml/cid" xmlns:w16="http://schemas.microsoft.com/office/word/2018/wordml" xmlns:w16sdtdh="http://schemas.microsoft.com/office/word/2020/wordml/sdtdatahash" xmlns:w16se="http://schemas.microsoft.com/office/word/2015/wordml/symex" mc:Ignorable="w14 w15 w16se w16cid w16 w16cex w16sdtdh">
   <w:docDefaults>
     <w:rPrDefault>
       <w:rPr>
-        <w:rFonts w:asciiTheme="minorHAnsi" w:hAnsiTheme="minorHAnsi" w:eastAsiaTheme="minorHAnsi" w:cstheme="minorBidi"/>
+        <w:rFonts w:asciiTheme="minorHAnsi" w:eastAsiaTheme="minorHAnsi" w:hAnsiTheme="minorHAnsi" w:cstheme="minorBidi"/>
         <w:sz w:val="24"/>
         <w:szCs w:val="24"/>
         <w:lang w:val="en-GB" w:eastAsia="en-US" w:bidi="ar-SA"/>
@@ -429,14 +432,14 @@
   <w:latentStyles w:defLockedState="0" w:defUIPriority="99" w:defSemiHidden="0" w:defUnhideWhenUsed="0" w:defQFormat="0" w:count="376">
     <w:lsdException w:name="Normal" w:uiPriority="0" w:qFormat="1"/>
     <w:lsdException w:name="heading 1" w:uiPriority="9" w:qFormat="1"/>
-    <w:lsdException w:name="heading 2" w:uiPriority="9" w:semiHidden="1" w:unhideWhenUsed="1" w:qFormat="1"/>
-    <w:lsdException w:name="heading 3" w:uiPriority="9" w:semiHidden="1" w:unhideWhenUsed="1" w:qFormat="1"/>
-    <w:lsdException w:name="heading 4" w:uiPriority="9" w:semiHidden="1" w:unhideWhenUsed="1" w:qFormat="1"/>
-    <w:lsdException w:name="heading 5" w:uiPriority="9" w:semiHidden="1" w:unhideWhenUsed="1" w:qFormat="1"/>
-    <w:lsdException w:name="heading 6" w:uiPriority="9" w:semiHidden="1" w:unhideWhenUsed="1" w:qFormat="1"/>
-    <w:lsdException w:name="heading 7" w:uiPriority="9" w:semiHidden="1" w:unhideWhenUsed="1" w:qFormat="1"/>
-    <w:lsdException w:name="heading 8" w:uiPriority="9" w:semiHidden="1" w:unhideWhenUsed="1" w:qFormat="1"/>
-    <w:lsdException w:name="heading 9" w:uiPriority="9" w:semiHidden="1" w:unhideWhenUsed="1" w:qFormat="1"/>
+    <w:lsdException w:name="heading 2" w:semiHidden="1" w:uiPriority="9" w:unhideWhenUsed="1" w:qFormat="1"/>
+    <w:lsdException w:name="heading 3" w:semiHidden="1" w:uiPriority="9" w:unhideWhenUsed="1" w:qFormat="1"/>
+    <w:lsdException w:name="heading 4" w:semiHidden="1" w:uiPriority="9" w:unhideWhenUsed="1" w:qFormat="1"/>
+    <w:lsdException w:name="heading 5" w:semiHidden="1" w:uiPriority="9" w:unhideWhenUsed="1" w:qFormat="1"/>
+    <w:lsdException w:name="heading 6" w:semiHidden="1" w:uiPriority="9" w:unhideWhenUsed="1" w:qFormat="1"/>
+    <w:lsdException w:name="heading 7" w:semiHidden="1" w:uiPriority="9" w:unhideWhenUsed="1" w:qFormat="1"/>
+    <w:lsdException w:name="heading 8" w:semiHidden="1" w:uiPriority="9" w:unhideWhenUsed="1" w:qFormat="1"/>
+    <w:lsdException w:name="heading 9" w:semiHidden="1" w:uiPriority="9" w:unhideWhenUsed="1" w:qFormat="1"/>
     <w:lsdException w:name="index 1" w:semiHidden="1" w:unhideWhenUsed="1"/>
     <w:lsdException w:name="index 2" w:semiHidden="1" w:unhideWhenUsed="1"/>
     <w:lsdException w:name="index 3" w:semiHidden="1" w:unhideWhenUsed="1"/>
@@ -446,22 +449,22 @@
     <w:lsdException w:name="index 7" w:semiHidden="1" w:unhideWhenUsed="1"/>
     <w:lsdException w:name="index 8" w:semiHidden="1" w:unhideWhenUsed="1"/>
     <w:lsdException w:name="index 9" w:semiHidden="1" w:unhideWhenUsed="1"/>
-    <w:lsdException w:name="toc 1" w:uiPriority="39" w:semiHidden="1" w:unhideWhenUsed="1"/>
-    <w:lsdException w:name="toc 2" w:uiPriority="39" w:semiHidden="1" w:unhideWhenUsed="1"/>
-    <w:lsdException w:name="toc 3" w:uiPriority="39" w:semiHidden="1" w:unhideWhenUsed="1"/>
-    <w:lsdException w:name="toc 4" w:uiPriority="39" w:semiHidden="1" w:unhideWhenUsed="1"/>
-    <w:lsdException w:name="toc 5" w:uiPriority="39" w:semiHidden="1" w:unhideWhenUsed="1"/>
-    <w:lsdException w:name="toc 6" w:uiPriority="39" w:semiHidden="1" w:unhideWhenUsed="1"/>
-    <w:lsdException w:name="toc 7" w:uiPriority="39" w:semiHidden="1" w:unhideWhenUsed="1"/>
-    <w:lsdException w:name="toc 8" w:uiPriority="39" w:semiHidden="1" w:unhideWhenUsed="1"/>
-    <w:lsdException w:name="toc 9" w:uiPriority="39" w:semiHidden="1" w:unhideWhenUsed="1"/>
+    <w:lsdException w:name="toc 1" w:semiHidden="1" w:uiPriority="39" w:unhideWhenUsed="1"/>
+    <w:lsdException w:name="toc 2" w:semiHidden="1" w:uiPriority="39" w:unhideWhenUsed="1"/>
+    <w:lsdException w:name="toc 3" w:semiHidden="1" w:uiPriority="39" w:unhideWhenUsed="1"/>
+    <w:lsdException w:name="toc 4" w:semiHidden="1" w:uiPriority="39" w:unhideWhenUsed="1"/>
+    <w:lsdException w:name="toc 5" w:semiHidden="1" w:uiPriority="39" w:unhideWhenUsed="1"/>
+    <w:lsdException w:name="toc 6" w:semiHidden="1" w:uiPriority="39" w:unhideWhenUsed="1"/>
+    <w:lsdException w:name="toc 7" w:semiHidden="1" w:uiPriority="39" w:unhideWhenUsed="1"/>
+    <w:lsdException w:name="toc 8" w:semiHidden="1" w:uiPriority="39" w:unhideWhenUsed="1"/>
+    <w:lsdException w:name="toc 9" w:semiHidden="1" w:uiPriority="39" w:unhideWhenUsed="1"/>
     <w:lsdException w:name="Normal Indent" w:semiHidden="1" w:unhideWhenUsed="1"/>
     <w:lsdException w:name="footnote text" w:semiHidden="1" w:unhideWhenUsed="1"/>
     <w:lsdException w:name="annotation text" w:semiHidden="1" w:unhideWhenUsed="1"/>
     <w:lsdException w:name="header" w:semiHidden="1" w:unhideWhenUsed="1"/>
     <w:lsdException w:name="footer" w:semiHidden="1" w:unhideWhenUsed="1"/>
     <w:lsdException w:name="index heading" w:semiHidden="1" w:unhideWhenUsed="1"/>
-    <w:lsdException w:name="caption" w:uiPriority="35" w:semiHidden="1" w:unhideWhenUsed="1" w:qFormat="1"/>
+    <w:lsdException w:name="caption" w:semiHidden="1" w:uiPriority="35" w:unhideWhenUsed="1" w:qFormat="1"/>
     <w:lsdException w:name="table of figures" w:semiHidden="1" w:unhideWhenUsed="1"/>
     <w:lsdException w:name="envelope address" w:semiHidden="1" w:unhideWhenUsed="1"/>
     <w:lsdException w:name="envelope return" w:semiHidden="1" w:unhideWhenUsed="1"/>
@@ -492,7 +495,7 @@
     <w:lsdException w:name="Title" w:uiPriority="10" w:qFormat="1"/>
     <w:lsdException w:name="Closing" w:semiHidden="1" w:unhideWhenUsed="1"/>
     <w:lsdException w:name="Signature" w:semiHidden="1" w:unhideWhenUsed="1"/>
-    <w:lsdException w:name="Default Paragraph Font" w:uiPriority="1" w:semiHidden="1" w:unhideWhenUsed="1"/>
+    <w:lsdException w:name="Default Paragraph Font" w:semiHidden="1" w:uiPriority="1" w:unhideWhenUsed="1"/>
     <w:lsdException w:name="Body Text" w:semiHidden="1" w:unhideWhenUsed="1"/>
     <w:lsdException w:name="Body Text Indent" w:semiHidden="1" w:unhideWhenUsed="1"/>
     <w:lsdException w:name="List Continue" w:semiHidden="1" w:unhideWhenUsed="1"/>
@@ -692,8 +695,8 @@
     <w:lsdException w:name="Subtle Reference" w:uiPriority="31" w:qFormat="1"/>
     <w:lsdException w:name="Intense Reference" w:uiPriority="32" w:qFormat="1"/>
     <w:lsdException w:name="Book Title" w:uiPriority="33" w:qFormat="1"/>
-    <w:lsdException w:name="Bibliography" w:uiPriority="37" w:semiHidden="1" w:unhideWhenUsed="1"/>
-    <w:lsdException w:name="TOC Heading" w:uiPriority="39" w:semiHidden="1" w:unhideWhenUsed="1" w:qFormat="1"/>
+    <w:lsdException w:name="Bibliography" w:semiHidden="1" w:uiPriority="37" w:unhideWhenUsed="1"/>
+    <w:lsdException w:name="TOC Heading" w:semiHidden="1" w:uiPriority="39" w:unhideWhenUsed="1" w:qFormat="1"/>
     <w:lsdException w:name="Plain Table 1" w:uiPriority="41"/>
     <w:lsdException w:name="Plain Table 2" w:uiPriority="42"/>
     <w:lsdException w:name="Plain Table 3" w:uiPriority="43"/>
@@ -804,17 +807,17 @@
     <w:lsdException w:name="Unresolved Mention" w:semiHidden="1" w:unhideWhenUsed="1"/>
     <w:lsdException w:name="Smart Link" w:semiHidden="1" w:unhideWhenUsed="1"/>
   </w:latentStyles>
-  <w:style w:type="paragraph" w:styleId="Normal" w:default="1">
+  <w:style w:type="paragraph" w:default="1" w:styleId="Normal">
     <w:name w:val="Normal"/>
     <w:qFormat/>
   </w:style>
-  <w:style w:type="character" w:styleId="DefaultParagraphFont" w:default="1">
+  <w:style w:type="character" w:default="1" w:styleId="DefaultParagraphFont">
     <w:name w:val="Default Paragraph Font"/>
     <w:uiPriority w:val="1"/>
     <w:semiHidden/>
     <w:unhideWhenUsed/>
   </w:style>
-  <w:style w:type="table" w:styleId="TableNormal" w:default="1">
+  <w:style w:type="table" w:default="1" w:styleId="TableNormal">
     <w:name w:val="Normal Table"/>
     <w:uiPriority w:val="99"/>
     <w:semiHidden/>
@@ -829,7 +832,7 @@
       </w:tblCellMar>
     </w:tblPr>
   </w:style>
-  <w:style w:type="numbering" w:styleId="NoList" w:default="1">
+  <w:style w:type="numbering" w:default="1" w:styleId="NoList">
     <w:name w:val="No List"/>
     <w:uiPriority w:val="99"/>
     <w:semiHidden/>
@@ -1145,6 +1148,15 @@
 </file>
 
 <file path=customXml/item1.xml><?xml version="1.0" encoding="utf-8"?>
+<?mso-contentType ?>
+<FormTemplates xmlns="http://schemas.microsoft.com/sharepoint/v3/contenttype/forms">
+  <Display>DocumentLibraryForm</Display>
+  <Edit>DocumentLibraryForm</Edit>
+  <New>DocumentLibraryForm</New>
+</FormTemplates>
+</file>
+
+<file path=customXml/item2.xml><?xml version="1.0" encoding="utf-8"?>
 <ct:contentTypeSchema xmlns:ct="http://schemas.microsoft.com/office/2006/metadata/contentType" xmlns:ma="http://schemas.microsoft.com/office/2006/metadata/properties/metaAttributes" ct:_="" ma:_="" ma:contentTypeName="Document" ma:contentTypeID="0x0101004B3188137CA4E44B8E8F525551A6BE25" ma:contentTypeVersion="2" ma:contentTypeDescription="Create a new document." ma:contentTypeScope="" ma:versionID="67795093e6520e35908fbbadc0a427c1">
   <xsd:schema xmlns:xsd="http://www.w3.org/2001/XMLSchema" xmlns:xs="http://www.w3.org/2001/XMLSchema" xmlns:p="http://schemas.microsoft.com/office/2006/metadata/properties" xmlns:ns2="392b5c09-7512-4e2f-8cdb-b58854a167b6" targetNamespace="http://schemas.microsoft.com/office/2006/metadata/properties" ma:root="true" ma:fieldsID="ef2ce755d08c779c91e8a883c91a020c" ns2:_="">
     <xsd:import namespace="392b5c09-7512-4e2f-8cdb-b58854a167b6"/>
@@ -1276,15 +1288,6 @@
 </ct:contentTypeSchema>
 </file>
 
-<file path=customXml/item2.xml><?xml version="1.0" encoding="utf-8"?>
-<?mso-contentType ?>
-<FormTemplates xmlns="http://schemas.microsoft.com/sharepoint/v3/contenttype/forms">
-  <Display>DocumentLibraryForm</Display>
-  <Edit>DocumentLibraryForm</Edit>
-  <New>DocumentLibraryForm</New>
-</FormTemplates>
-</file>
-
 <file path=customXml/item3.xml><?xml version="1.0" encoding="utf-8"?>
 <p:properties xmlns:p="http://schemas.microsoft.com/office/2006/metadata/properties" xmlns:xsi="http://www.w3.org/2001/XMLSchema-instance" xmlns:pc="http://schemas.microsoft.com/office/infopath/2007/PartnerControls">
   <documentManagement/>
@@ -1292,13 +1295,36 @@
 </file>
 
 <file path=customXml/itemProps1.xml><?xml version="1.0" encoding="utf-8"?>
-<ds:datastoreItem xmlns:ds="http://schemas.openxmlformats.org/officeDocument/2006/customXml" ds:itemID="{5DC468F7-CA41-433F-B91F-302EF9F41C63}"/>
+<ds:datastoreItem xmlns:ds="http://schemas.openxmlformats.org/officeDocument/2006/customXml" ds:itemID="{72F16286-C30C-46A7-8EF6-99299895FE36}">
+  <ds:schemaRefs>
+    <ds:schemaRef ds:uri="http://schemas.microsoft.com/sharepoint/v3/contenttype/forms"/>
+  </ds:schemaRefs>
+</ds:datastoreItem>
 </file>
 
 <file path=customXml/itemProps2.xml><?xml version="1.0" encoding="utf-8"?>
-<ds:datastoreItem xmlns:ds="http://schemas.openxmlformats.org/officeDocument/2006/customXml" ds:itemID="{72F16286-C30C-46A7-8EF6-99299895FE36}"/>
+<ds:datastoreItem xmlns:ds="http://schemas.openxmlformats.org/officeDocument/2006/customXml" ds:itemID="{5DC468F7-CA41-433F-B91F-302EF9F41C63}">
+  <ds:schemaRefs>
+    <ds:schemaRef ds:uri="http://schemas.microsoft.com/office/2006/metadata/contentType"/>
+    <ds:schemaRef ds:uri="http://schemas.microsoft.com/office/2006/metadata/properties/metaAttributes"/>
+    <ds:schemaRef ds:uri="http://www.w3.org/2001/XMLSchema"/>
+    <ds:schemaRef ds:uri="http://schemas.microsoft.com/office/2006/metadata/properties"/>
+    <ds:schemaRef ds:uri="392b5c09-7512-4e2f-8cdb-b58854a167b6"/>
+    <ds:schemaRef ds:uri="http://schemas.microsoft.com/office/2006/documentManagement/types"/>
+    <ds:schemaRef ds:uri="http://schemas.microsoft.com/office/infopath/2007/PartnerControls"/>
+    <ds:schemaRef ds:uri="http://schemas.openxmlformats.org/package/2006/metadata/core-properties"/>
+    <ds:schemaRef ds:uri="http://purl.org/dc/elements/1.1/"/>
+    <ds:schemaRef ds:uri="http://purl.org/dc/terms/"/>
+    <ds:schemaRef ds:uri="http://schemas.microsoft.com/internal/obd"/>
+  </ds:schemaRefs>
+</ds:datastoreItem>
 </file>
 
 <file path=customXml/itemProps3.xml><?xml version="1.0" encoding="utf-8"?>
-<ds:datastoreItem xmlns:ds="http://schemas.openxmlformats.org/officeDocument/2006/customXml" ds:itemID="{94397BA6-1860-47E8-80E1-919BB70056AA}"/>
+<ds:datastoreItem xmlns:ds="http://schemas.openxmlformats.org/officeDocument/2006/customXml" ds:itemID="{94397BA6-1860-47E8-80E1-919BB70056AA}">
+  <ds:schemaRefs>
+    <ds:schemaRef ds:uri="http://schemas.microsoft.com/office/2006/metadata/properties"/>
+    <ds:schemaRef ds:uri="http://schemas.microsoft.com/office/infopath/2007/PartnerControls"/>
+  </ds:schemaRefs>
+</ds:datastoreItem>
 </file>
</xml_diff>